<commit_message>
React download pdf page
</commit_message>
<xml_diff>
--- a/backend/avantgarde/utils/template.docx
+++ b/backend/avantgarde/utils/template.docx
@@ -17,8 +17,8 @@
       </w:tblPr>
       <w:tblGrid>
         <w:gridCol w:w="1868"/>
-        <w:gridCol w:w="3778"/>
-        <w:gridCol w:w="3995"/>
+        <w:gridCol w:w="3776"/>
+        <w:gridCol w:w="3997"/>
       </w:tblGrid>
       <w:tr>
         <w:trPr>
@@ -53,11 +53,22 @@
               <w:rPr/>
             </w:r>
           </w:p>
+          <w:p>
+            <w:pPr>
+              <w:pStyle w:val="TableContents"/>
+              <w:spacing w:before="0" w:after="160"/>
+              <w:jc w:val="right"/>
+              <w:rPr/>
+            </w:pPr>
+            <w:r>
+              <w:rPr/>
+            </w:r>
+          </w:p>
         </w:tc>
       </w:tr>
       <w:tr>
         <w:trPr>
-          <w:trHeight w:val="2469" w:hRule="atLeast"/>
+          <w:trHeight w:val="2147" w:hRule="atLeast"/>
         </w:trPr>
         <w:tc>
           <w:tcPr>
@@ -73,16 +84,6 @@
             </w:pPr>
             <w:r>
               <w:rPr/>
-            </w:r>
-          </w:p>
-          <w:p>
-            <w:pPr>
-              <w:pStyle w:val="Title"/>
-              <w:jc w:val="center"/>
-              <w:rPr/>
-            </w:pPr>
-            <w:r>
-              <w:rPr/>
               <w:t>ЖУРНАЛ</w:t>
             </w:r>
           </w:p>
@@ -90,10 +91,14 @@
             <w:pPr>
               <w:pStyle w:val="Heading1"/>
               <w:jc w:val="center"/>
-              <w:rPr/>
-            </w:pPr>
-            <w:r>
-              <w:rPr/>
+              <w:rPr>
+                <w:color w:val="0F4761"/>
+              </w:rPr>
+            </w:pPr>
+            <w:r>
+              <w:rPr>
+                <w:color w:val="0F4761"/>
+              </w:rPr>
               <w:t>Авангард во время войны</w:t>
             </w:r>
           </w:p>
@@ -133,7 +138,7 @@
         </w:tc>
         <w:tc>
           <w:tcPr>
-            <w:tcW w:w="3778" w:type="dxa"/>
+            <w:tcW w:w="3776" w:type="dxa"/>
             <w:tcBorders/>
           </w:tcPr>
           <w:p>
@@ -151,9 +156,33 @@
         </w:tc>
         <w:tc>
           <w:tcPr>
-            <w:tcW w:w="3995" w:type="dxa"/>
+            <w:tcW w:w="3997" w:type="dxa"/>
             <w:tcBorders/>
           </w:tcPr>
+          <w:p>
+            <w:pPr>
+              <w:pStyle w:val="TableContents"/>
+              <w:spacing w:lineRule="auto" w:line="240" w:before="0" w:after="0"/>
+              <w:contextualSpacing/>
+              <w:jc w:val="left"/>
+              <w:rPr/>
+            </w:pPr>
+            <w:r>
+              <w:rPr/>
+            </w:r>
+          </w:p>
+          <w:p>
+            <w:pPr>
+              <w:pStyle w:val="TableContents"/>
+              <w:spacing w:lineRule="auto" w:line="240" w:before="0" w:after="0"/>
+              <w:contextualSpacing/>
+              <w:jc w:val="left"/>
+              <w:rPr/>
+            </w:pPr>
+            <w:r>
+              <w:rPr/>
+            </w:r>
+          </w:p>
           <w:p>
             <w:pPr>
               <w:pStyle w:val="TableContents"/>

</xml_diff>

<commit_message>
added legend to QR_code
</commit_message>
<xml_diff>
--- a/backend/avantgarde/utils/template.docx
+++ b/backend/avantgarde/utils/template.docx
@@ -17,8 +17,8 @@
       </w:tblPr>
       <w:tblGrid>
         <w:gridCol w:w="1868"/>
-        <w:gridCol w:w="3776"/>
-        <w:gridCol w:w="3997"/>
+        <w:gridCol w:w="3775"/>
+        <w:gridCol w:w="3998"/>
       </w:tblGrid>
       <w:tr>
         <w:trPr>
@@ -138,7 +138,7 @@
         </w:tc>
         <w:tc>
           <w:tcPr>
-            <w:tcW w:w="3776" w:type="dxa"/>
+            <w:tcW w:w="3775" w:type="dxa"/>
             <w:tcBorders/>
           </w:tcPr>
           <w:p>
@@ -156,7 +156,7 @@
         </w:tc>
         <w:tc>
           <w:tcPr>
-            <w:tcW w:w="3997" w:type="dxa"/>
+            <w:tcW w:w="3998" w:type="dxa"/>
             <w:tcBorders/>
           </w:tcPr>
           <w:p>
@@ -262,6 +262,96 @@
         </w:tc>
       </w:tr>
     </w:tbl>
+    <w:p>
+      <w:pPr>
+        <w:pStyle w:val="BodyText"/>
+        <w:spacing w:lineRule="auto" w:line="240" w:before="0" w:after="0"/>
+        <w:contextualSpacing/>
+        <w:rPr/>
+      </w:pPr>
+      <w:r>
+        <w:rPr/>
+      </w:r>
+    </w:p>
+    <w:tbl>
+      <w:tblPr>
+        <w:tblW w:w="5000" w:type="pct"/>
+        <w:jc w:val="left"/>
+        <w:tblInd w:w="0" w:type="dxa"/>
+        <w:tblLayout w:type="fixed"/>
+        <w:tblCellMar>
+          <w:top w:w="55" w:type="dxa"/>
+          <w:left w:w="55" w:type="dxa"/>
+          <w:bottom w:w="55" w:type="dxa"/>
+          <w:right w:w="55" w:type="dxa"/>
+        </w:tblCellMar>
+      </w:tblPr>
+      <w:tblGrid>
+        <w:gridCol w:w="3881"/>
+        <w:gridCol w:w="5758"/>
+      </w:tblGrid>
+      <w:tr>
+        <w:trPr>
+          <w:trHeight w:val="6009" w:hRule="atLeast"/>
+        </w:trPr>
+        <w:tc>
+          <w:tcPr>
+            <w:tcW w:w="3881" w:type="dxa"/>
+            <w:tcBorders/>
+          </w:tcPr>
+          <w:p>
+            <w:pPr>
+              <w:pStyle w:val="BodyText"/>
+              <w:spacing w:lineRule="auto" w:line="240" w:before="0" w:after="0"/>
+              <w:contextualSpacing/>
+              <w:rPr/>
+            </w:pPr>
+            <w:r>
+              <w:rPr/>
+            </w:r>
+          </w:p>
+        </w:tc>
+        <w:tc>
+          <w:tcPr>
+            <w:tcW w:w="5758" w:type="dxa"/>
+            <w:tcBorders/>
+            <w:vAlign w:val="center"/>
+          </w:tcPr>
+          <w:p>
+            <w:pPr>
+              <w:pStyle w:val="BodyText"/>
+              <w:spacing w:lineRule="auto" w:line="240" w:before="0" w:after="0"/>
+              <w:contextualSpacing/>
+              <w:jc w:val="left"/>
+              <w:rPr/>
+            </w:pPr>
+            <w:r>
+              <w:rPr/>
+              <w:t xml:space="preserve">{{ </w:t>
+            </w:r>
+            <w:r>
+              <w:rPr/>
+              <w:t>text</w:t>
+            </w:r>
+            <w:r>
+              <w:rPr/>
+              <w:t xml:space="preserve"> }}</w:t>
+            </w:r>
+          </w:p>
+        </w:tc>
+      </w:tr>
+    </w:tbl>
+    <w:p>
+      <w:pPr>
+        <w:pStyle w:val="Normal"/>
+        <w:spacing w:lineRule="auto" w:line="240" w:before="0" w:after="0"/>
+        <w:contextualSpacing/>
+        <w:rPr/>
+      </w:pPr>
+      <w:r>
+        <w:rPr/>
+      </w:r>
+    </w:p>
     <w:p>
       <w:pPr>
         <w:pStyle w:val="BodyText"/>

</xml_diff>

<commit_message>
added 34 pages to template
</commit_message>
<xml_diff>
--- a/backend/avantgarde/utils/template.docx
+++ b/backend/avantgarde/utils/template.docx
@@ -17,8 +17,8 @@
       </w:tblPr>
       <w:tblGrid>
         <w:gridCol w:w="1868"/>
-        <w:gridCol w:w="3774"/>
-        <w:gridCol w:w="3999"/>
+        <w:gridCol w:w="3773"/>
+        <w:gridCol w:w="4000"/>
       </w:tblGrid>
       <w:tr>
         <w:trPr>
@@ -138,7 +138,7 @@
         </w:tc>
         <w:tc>
           <w:tcPr>
-            <w:tcW w:w="3774" w:type="dxa"/>
+            <w:tcW w:w="3773" w:type="dxa"/>
             <w:tcBorders/>
           </w:tcPr>
           <w:p>
@@ -156,7 +156,7 @@
         </w:tc>
         <w:tc>
           <w:tcPr>
-            <w:tcW w:w="3999" w:type="dxa"/>
+            <w:tcW w:w="4000" w:type="dxa"/>
             <w:tcBorders/>
           </w:tcPr>
           <w:p>
@@ -230,15 +230,7 @@
             </w:pPr>
             <w:r>
               <w:rPr/>
-              <w:t>Закінчено:   5 березня 20</w:t>
-            </w:r>
-            <w:r>
-              <w:rPr/>
-              <w:t>40</w:t>
-            </w:r>
-            <w:r>
-              <w:rPr/>
-              <w:t xml:space="preserve"> р.</w:t>
+              <w:t>Закінчено:   5 березня 2040 р.</w:t>
             </w:r>
           </w:p>
           <w:p>
@@ -251,11 +243,11 @@
             </w:pPr>
             <w:r>
               <w:rPr/>
-              <w:t xml:space="preserve">На  </w:t>
-            </w:r>
-            <w:r>
-              <w:rPr/>
-              <w:t>33</w:t>
+              <w:t>На  3</w:t>
+            </w:r>
+            <w:r>
+              <w:rPr/>
+              <w:t>4</w:t>
             </w:r>
             <w:r>
               <w:rPr/>

</xml_diff>